<commit_message>
start of new naming conventions, bar graphs, spider graphs, and frequency graphs for reports
</commit_message>
<xml_diff>
--- a/Donetsk Region report March 2025.docx
+++ b/Donetsk Region report March 2025.docx
@@ -258,7 +258,7 @@
     </w:p>
     <w:p>
       <w:r>
-        <w:t>We address this “ABC” of needs and use them as early indicators of how fulfilling the volunteer experience is. Several studies demonstrated that satisfaction versus frustration of these three basic needs explains the effect of leadership and management on work outcomes in the contexts of both paid and voluntary work, including the work for the Red Cross.</w:t>
+        <w:t>We use the three needs as early indicators of how fulfilling the volunteer experience is. Prior studies demonstrated that satisfaction versus frustration of these three basic needs explains the effect of leadership and management on work outcomes in the contexts of both paid and voluntary work, including the work for the Red Cross.</w:t>
       </w:r>
     </w:p>
     <w:p>
@@ -506,6 +506,42 @@
       </w:r>
     </w:p>
     <w:p>
+      <w:r>
+        <w:drawing>
+          <wp:inline xmlns:a="http://schemas.openxmlformats.org/drawingml/2006/main" xmlns:pic="http://schemas.openxmlformats.org/drawingml/2006/picture">
+            <wp:extent cx="5486400" cy="5486400"/>
+            <wp:docPr id="2" name="Picture 2"/>
+            <wp:cNvGraphicFramePr>
+              <a:graphicFrameLocks noChangeAspect="1"/>
+            </wp:cNvGraphicFramePr>
+            <a:graphic>
+              <a:graphicData uri="http://schemas.openxmlformats.org/drawingml/2006/picture">
+                <pic:pic>
+                  <pic:nvPicPr>
+                    <pic:cNvPr id="0" name="URC_Donetsk Region_spider.png"/>
+                    <pic:cNvPicPr/>
+                  </pic:nvPicPr>
+                  <pic:blipFill>
+                    <a:blip r:embed="rId10"/>
+                    <a:stretch>
+                      <a:fillRect/>
+                    </a:stretch>
+                  </pic:blipFill>
+                  <pic:spPr>
+                    <a:xfrm>
+                      <a:off x="0" y="0"/>
+                      <a:ext cx="5486400" cy="5486400"/>
+                    </a:xfrm>
+                    <a:prstGeom prst="rect"/>
+                  </pic:spPr>
+                </pic:pic>
+              </a:graphicData>
+            </a:graphic>
+          </wp:inline>
+        </w:drawing>
+      </w:r>
+    </w:p>
+    <w:p>
       <w:pPr>
         <w:pStyle w:val="Heading3"/>
       </w:pPr>
@@ -565,7 +601,38 @@
     </w:p>
     <w:p>
       <w:r>
-        <w:t>&lt;Paste the Motiro regional report wellbeing bar graphs here&gt;</w:t>
+        <w:drawing>
+          <wp:inline xmlns:a="http://schemas.openxmlformats.org/drawingml/2006/main" xmlns:pic="http://schemas.openxmlformats.org/drawingml/2006/picture">
+            <wp:extent cx="5486400" cy="2286000"/>
+            <wp:docPr id="3" name="Picture 3"/>
+            <wp:cNvGraphicFramePr>
+              <a:graphicFrameLocks noChangeAspect="1"/>
+            </wp:cNvGraphicFramePr>
+            <a:graphic>
+              <a:graphicData uri="http://schemas.openxmlformats.org/drawingml/2006/picture">
+                <pic:pic>
+                  <pic:nvPicPr>
+                    <pic:cNvPr id="0" name="URC_Donetsk Region_health_bar.png"/>
+                    <pic:cNvPicPr/>
+                  </pic:nvPicPr>
+                  <pic:blipFill>
+                    <a:blip r:embed="rId11"/>
+                    <a:stretch>
+                      <a:fillRect/>
+                    </a:stretch>
+                  </pic:blipFill>
+                  <pic:spPr>
+                    <a:xfrm>
+                      <a:off x="0" y="0"/>
+                      <a:ext cx="5486400" cy="2286000"/>
+                    </a:xfrm>
+                    <a:prstGeom prst="rect"/>
+                  </pic:spPr>
+                </pic:pic>
+              </a:graphicData>
+            </a:graphic>
+          </wp:inline>
+        </w:drawing>
       </w:r>
     </w:p>
     <w:tbl>
@@ -1466,6 +1533,42 @@
       </w:pPr>
       <w:r>
         <w:t>Survey results</w:t>
+      </w:r>
+    </w:p>
+    <w:p>
+      <w:r>
+        <w:drawing>
+          <wp:inline xmlns:a="http://schemas.openxmlformats.org/drawingml/2006/main" xmlns:pic="http://schemas.openxmlformats.org/drawingml/2006/picture">
+            <wp:extent cx="2743200" cy="2743200"/>
+            <wp:docPr id="4" name="Picture 4"/>
+            <wp:cNvGraphicFramePr>
+              <a:graphicFrameLocks noChangeAspect="1"/>
+            </wp:cNvGraphicFramePr>
+            <a:graphic>
+              <a:graphicData uri="http://schemas.openxmlformats.org/drawingml/2006/picture">
+                <pic:pic>
+                  <pic:nvPicPr>
+                    <pic:cNvPr id="0" name="URC_Donetsk Region_engagement_spider.png"/>
+                    <pic:cNvPicPr/>
+                  </pic:nvPicPr>
+                  <pic:blipFill>
+                    <a:blip r:embed="rId12"/>
+                    <a:stretch>
+                      <a:fillRect/>
+                    </a:stretch>
+                  </pic:blipFill>
+                  <pic:spPr>
+                    <a:xfrm>
+                      <a:off x="0" y="0"/>
+                      <a:ext cx="2743200" cy="2743200"/>
+                    </a:xfrm>
+                    <a:prstGeom prst="rect"/>
+                  </pic:spPr>
+                </pic:pic>
+              </a:graphicData>
+            </a:graphic>
+          </wp:inline>
+        </w:drawing>
       </w:r>
     </w:p>
     <w:p>
@@ -2726,6 +2829,42 @@
         <w:t>&lt;Paste the regional intrinsic motivation dashboard here&gt;</w:t>
       </w:r>
     </w:p>
+    <w:p>
+      <w:r>
+        <w:drawing>
+          <wp:inline xmlns:a="http://schemas.openxmlformats.org/drawingml/2006/main" xmlns:pic="http://schemas.openxmlformats.org/drawingml/2006/picture">
+            <wp:extent cx="1828800" cy="1828800"/>
+            <wp:docPr id="5" name="Picture 5"/>
+            <wp:cNvGraphicFramePr>
+              <a:graphicFrameLocks noChangeAspect="1"/>
+            </wp:cNvGraphicFramePr>
+            <a:graphic>
+              <a:graphicData uri="http://schemas.openxmlformats.org/drawingml/2006/picture">
+                <pic:pic>
+                  <pic:nvPicPr>
+                    <pic:cNvPr id="0" name="URC_Donetsk Region_needs_spider.png"/>
+                    <pic:cNvPicPr/>
+                  </pic:nvPicPr>
+                  <pic:blipFill>
+                    <a:blip r:embed="rId13"/>
+                    <a:stretch>
+                      <a:fillRect/>
+                    </a:stretch>
+                  </pic:blipFill>
+                  <pic:spPr>
+                    <a:xfrm>
+                      <a:off x="0" y="0"/>
+                      <a:ext cx="1828800" cy="1828800"/>
+                    </a:xfrm>
+                    <a:prstGeom prst="rect"/>
+                  </pic:spPr>
+                </pic:pic>
+              </a:graphicData>
+            </a:graphic>
+          </wp:inline>
+        </w:drawing>
+      </w:r>
+    </w:p>
     <w:tbl>
       <w:tblPr>
         <w:tblStyle w:val="TableGrid"/>
@@ -3607,7 +3746,38 @@
     </w:p>
     <w:p>
       <w:r>
-        <w:t>&lt;Paste the regional bar graph from Motiro report here&gt;</w:t>
+        <w:drawing>
+          <wp:inline xmlns:a="http://schemas.openxmlformats.org/drawingml/2006/main" xmlns:pic="http://schemas.openxmlformats.org/drawingml/2006/picture">
+            <wp:extent cx="5486400" cy="2286000"/>
+            <wp:docPr id="6" name="Picture 6"/>
+            <wp:cNvGraphicFramePr>
+              <a:graphicFrameLocks noChangeAspect="1"/>
+            </wp:cNvGraphicFramePr>
+            <a:graphic>
+              <a:graphicData uri="http://schemas.openxmlformats.org/drawingml/2006/picture">
+                <pic:pic>
+                  <pic:nvPicPr>
+                    <pic:cNvPr id="0" name="URC_Donetsk Region_autonomy_bar.png"/>
+                    <pic:cNvPicPr/>
+                  </pic:nvPicPr>
+                  <pic:blipFill>
+                    <a:blip r:embed="rId14"/>
+                    <a:stretch>
+                      <a:fillRect/>
+                    </a:stretch>
+                  </pic:blipFill>
+                  <pic:spPr>
+                    <a:xfrm>
+                      <a:off x="0" y="0"/>
+                      <a:ext cx="5486400" cy="2286000"/>
+                    </a:xfrm>
+                    <a:prstGeom prst="rect"/>
+                  </pic:spPr>
+                </pic:pic>
+              </a:graphicData>
+            </a:graphic>
+          </wp:inline>
+        </w:drawing>
       </w:r>
     </w:p>
     <w:p>
@@ -3696,7 +3866,38 @@
     </w:p>
     <w:p>
       <w:r>
-        <w:t>&lt;Paste the regional leadership dashboard here&gt;</w:t>
+        <w:drawing>
+          <wp:inline xmlns:a="http://schemas.openxmlformats.org/drawingml/2006/main" xmlns:pic="http://schemas.openxmlformats.org/drawingml/2006/picture">
+            <wp:extent cx="2743200" cy="2743200"/>
+            <wp:docPr id="7" name="Picture 7"/>
+            <wp:cNvGraphicFramePr>
+              <a:graphicFrameLocks noChangeAspect="1"/>
+            </wp:cNvGraphicFramePr>
+            <a:graphic>
+              <a:graphicData uri="http://schemas.openxmlformats.org/drawingml/2006/picture">
+                <pic:pic>
+                  <pic:nvPicPr>
+                    <pic:cNvPr id="0" name="URC_Donetsk Region_leadership_spider.png"/>
+                    <pic:cNvPicPr/>
+                  </pic:nvPicPr>
+                  <pic:blipFill>
+                    <a:blip r:embed="rId15"/>
+                    <a:stretch>
+                      <a:fillRect/>
+                    </a:stretch>
+                  </pic:blipFill>
+                  <pic:spPr>
+                    <a:xfrm>
+                      <a:off x="0" y="0"/>
+                      <a:ext cx="2743200" cy="2743200"/>
+                    </a:xfrm>
+                    <a:prstGeom prst="rect"/>
+                  </pic:spPr>
+                </pic:pic>
+              </a:graphicData>
+            </a:graphic>
+          </wp:inline>
+        </w:drawing>
       </w:r>
     </w:p>
     <w:tbl>
@@ -4659,7 +4860,38 @@
     </w:p>
     <w:p>
       <w:r>
-        <w:t>&lt;Paste the regional exrinsic dashboard here&gt;</w:t>
+        <w:drawing>
+          <wp:inline xmlns:a="http://schemas.openxmlformats.org/drawingml/2006/main" xmlns:pic="http://schemas.openxmlformats.org/drawingml/2006/picture">
+            <wp:extent cx="2743200" cy="2743200"/>
+            <wp:docPr id="8" name="Picture 8"/>
+            <wp:cNvGraphicFramePr>
+              <a:graphicFrameLocks noChangeAspect="1"/>
+            </wp:cNvGraphicFramePr>
+            <a:graphic>
+              <a:graphicData uri="http://schemas.openxmlformats.org/drawingml/2006/picture">
+                <pic:pic>
+                  <pic:nvPicPr>
+                    <pic:cNvPr id="0" name="URC_Donetsk Region_management_spider.png"/>
+                    <pic:cNvPicPr/>
+                  </pic:nvPicPr>
+                  <pic:blipFill>
+                    <a:blip r:embed="rId16"/>
+                    <a:stretch>
+                      <a:fillRect/>
+                    </a:stretch>
+                  </pic:blipFill>
+                  <pic:spPr>
+                    <a:xfrm>
+                      <a:off x="0" y="0"/>
+                      <a:ext cx="2743200" cy="2743200"/>
+                    </a:xfrm>
+                    <a:prstGeom prst="rect"/>
+                  </pic:spPr>
+                </pic:pic>
+              </a:graphicData>
+            </a:graphic>
+          </wp:inline>
+        </w:drawing>
       </w:r>
     </w:p>
     <w:tbl>
@@ -5608,7 +5840,7 @@
         <w:drawing>
           <wp:inline xmlns:a="http://schemas.openxmlformats.org/drawingml/2006/main" xmlns:pic="http://schemas.openxmlformats.org/drawingml/2006/picture">
             <wp:extent cx="5486400" cy="3657600"/>
-            <wp:docPr id="2" name="Picture 2"/>
+            <wp:docPr id="9" name="Picture 9"/>
             <wp:cNvGraphicFramePr>
               <a:graphicFrameLocks noChangeAspect="1"/>
             </wp:cNvGraphicFramePr>
@@ -5620,7 +5852,7 @@
                     <pic:cNvPicPr/>
                   </pic:nvPicPr>
                   <pic:blipFill>
-                    <a:blip r:embed="rId10"/>
+                    <a:blip r:embed="rId17"/>
                     <a:stretch>
                       <a:fillRect/>
                     </a:stretch>

</xml_diff>